<commit_message>
update usecase tong quan
</commit_message>
<xml_diff>
--- a/report/SRS-UGM-EcoBikeRent-ProblemStatement-VI-v1.1.docx
+++ b/report/SRS-UGM-EcoBikeRent-ProblemStatement-VI-v1.1.docx
@@ -28,79 +28,7 @@
           <w:sz w:val="36"/>
           <w:szCs w:val="36"/>
         </w:rPr>
-        <w:t>TRƯ</w:t>
-      </w:r>
-      <w:r>
-        <w:rPr>
-          <w:rFonts w:ascii="Arial" w:eastAsia="Arial" w:hAnsi="Arial" w:cs="Arial"/>
-          <w:color w:val="000000"/>
-          <w:sz w:val="36"/>
-          <w:szCs w:val="36"/>
-        </w:rPr>
-        <w:t>Ờ</w:t>
-      </w:r>
-      <w:r>
-        <w:rPr>
-          <w:rFonts w:ascii="Arial" w:eastAsia="Arial" w:hAnsi="Arial" w:cs="Arial"/>
-          <w:color w:val="000000"/>
-          <w:sz w:val="36"/>
-          <w:szCs w:val="36"/>
-        </w:rPr>
-        <w:t>NG Đ</w:t>
-      </w:r>
-      <w:r>
-        <w:rPr>
-          <w:rFonts w:ascii="Arial" w:eastAsia="Arial" w:hAnsi="Arial" w:cs="Arial"/>
-          <w:color w:val="000000"/>
-          <w:sz w:val="36"/>
-          <w:szCs w:val="36"/>
-        </w:rPr>
-        <w:t>Ạ</w:t>
-      </w:r>
-      <w:r>
-        <w:rPr>
-          <w:rFonts w:ascii="Arial" w:eastAsia="Arial" w:hAnsi="Arial" w:cs="Arial"/>
-          <w:color w:val="000000"/>
-          <w:sz w:val="36"/>
-          <w:szCs w:val="36"/>
-        </w:rPr>
-        <w:t>I H</w:t>
-      </w:r>
-      <w:r>
-        <w:rPr>
-          <w:rFonts w:ascii="Arial" w:eastAsia="Arial" w:hAnsi="Arial" w:cs="Arial"/>
-          <w:color w:val="000000"/>
-          <w:sz w:val="36"/>
-          <w:szCs w:val="36"/>
-        </w:rPr>
-        <w:t>Ọ</w:t>
-      </w:r>
-      <w:r>
-        <w:rPr>
-          <w:rFonts w:ascii="Arial" w:eastAsia="Arial" w:hAnsi="Arial" w:cs="Arial"/>
-          <w:color w:val="000000"/>
-          <w:sz w:val="36"/>
-          <w:szCs w:val="36"/>
-        </w:rPr>
-        <w:t>C BÁCH KHOA HÀ N</w:t>
-      </w:r>
-      <w:r>
-        <w:rPr>
-          <w:rFonts w:ascii="Arial" w:eastAsia="Arial" w:hAnsi="Arial" w:cs="Arial"/>
-          <w:color w:val="000000"/>
-          <w:sz w:val="36"/>
-          <w:szCs w:val="36"/>
-        </w:rPr>
-        <w:t>Ộ</w:t>
-      </w:r>
-      <w:r>
-        <w:rPr>
-          <w:rFonts w:ascii="Arial" w:eastAsia="Arial" w:hAnsi="Arial" w:cs="Arial"/>
-          <w:color w:val="000000"/>
-          <w:sz w:val="36"/>
-          <w:szCs w:val="36"/>
-        </w:rPr>
-        <w:t>I</w:t>
+        <w:t>TRƯỜNG ĐẠI HỌC BÁCH KHOA HÀ NỘI</w:t>
       </w:r>
     </w:p>
     <w:p>
@@ -127,61 +55,7 @@
           <w:sz w:val="32"/>
           <w:szCs w:val="32"/>
         </w:rPr>
-        <w:t>Vi</w:t>
-      </w:r>
-      <w:r>
-        <w:rPr>
-          <w:rFonts w:ascii="Arial" w:eastAsia="Arial" w:hAnsi="Arial" w:cs="Arial"/>
-          <w:color w:val="000000"/>
-          <w:sz w:val="32"/>
-          <w:szCs w:val="32"/>
-        </w:rPr>
-        <w:t>ệ</w:t>
-      </w:r>
-      <w:r>
-        <w:rPr>
-          <w:rFonts w:ascii="Arial" w:eastAsia="Arial" w:hAnsi="Arial" w:cs="Arial"/>
-          <w:color w:val="000000"/>
-          <w:sz w:val="32"/>
-          <w:szCs w:val="32"/>
-        </w:rPr>
-        <w:t>n Công ngh</w:t>
-      </w:r>
-      <w:r>
-        <w:rPr>
-          <w:rFonts w:ascii="Arial" w:eastAsia="Arial" w:hAnsi="Arial" w:cs="Arial"/>
-          <w:color w:val="000000"/>
-          <w:sz w:val="32"/>
-          <w:szCs w:val="32"/>
-        </w:rPr>
-        <w:t>ệ</w:t>
-      </w:r>
-      <w:r>
-        <w:rPr>
-          <w:rFonts w:ascii="Arial" w:eastAsia="Arial" w:hAnsi="Arial" w:cs="Arial"/>
-          <w:color w:val="000000"/>
-          <w:sz w:val="32"/>
-          <w:szCs w:val="32"/>
-        </w:rPr>
-        <w:t xml:space="preserve"> thông tin và Truy</w:t>
-      </w:r>
-      <w:r>
-        <w:rPr>
-          <w:rFonts w:ascii="Arial" w:eastAsia="Arial" w:hAnsi="Arial" w:cs="Arial"/>
-          <w:color w:val="000000"/>
-          <w:sz w:val="32"/>
-          <w:szCs w:val="32"/>
-        </w:rPr>
-        <w:t>ề</w:t>
-      </w:r>
-      <w:r>
-        <w:rPr>
-          <w:rFonts w:ascii="Arial" w:eastAsia="Arial" w:hAnsi="Arial" w:cs="Arial"/>
-          <w:color w:val="000000"/>
-          <w:sz w:val="32"/>
-          <w:szCs w:val="32"/>
-        </w:rPr>
-        <w:t>n thông</w:t>
+        <w:t>Viện Công nghệ thông tin và Truyền thông</w:t>
       </w:r>
     </w:p>
     <w:p>
@@ -226,115 +100,7 @@
           <w:sz w:val="44"/>
           <w:szCs w:val="44"/>
         </w:rPr>
-        <w:t>Tài li</w:t>
-      </w:r>
-      <w:r>
-        <w:rPr>
-          <w:rFonts w:ascii="Arial" w:eastAsia="Arial" w:hAnsi="Arial" w:cs="Arial"/>
-          <w:color w:val="000000"/>
-          <w:sz w:val="44"/>
-          <w:szCs w:val="44"/>
-        </w:rPr>
-        <w:t>ệ</w:t>
-      </w:r>
-      <w:r>
-        <w:rPr>
-          <w:rFonts w:ascii="Arial" w:eastAsia="Arial" w:hAnsi="Arial" w:cs="Arial"/>
-          <w:color w:val="000000"/>
-          <w:sz w:val="44"/>
-          <w:szCs w:val="44"/>
-        </w:rPr>
-        <w:t>u đ</w:t>
-      </w:r>
-      <w:r>
-        <w:rPr>
-          <w:rFonts w:ascii="Arial" w:eastAsia="Arial" w:hAnsi="Arial" w:cs="Arial"/>
-          <w:color w:val="000000"/>
-          <w:sz w:val="44"/>
-          <w:szCs w:val="44"/>
-        </w:rPr>
-        <w:t>ặ</w:t>
-      </w:r>
-      <w:r>
-        <w:rPr>
-          <w:rFonts w:ascii="Arial" w:eastAsia="Arial" w:hAnsi="Arial" w:cs="Arial"/>
-          <w:color w:val="000000"/>
-          <w:sz w:val="44"/>
-          <w:szCs w:val="44"/>
-        </w:rPr>
-        <w:t>c t</w:t>
-      </w:r>
-      <w:r>
-        <w:rPr>
-          <w:rFonts w:ascii="Arial" w:eastAsia="Arial" w:hAnsi="Arial" w:cs="Arial"/>
-          <w:color w:val="000000"/>
-          <w:sz w:val="44"/>
-          <w:szCs w:val="44"/>
-        </w:rPr>
-        <w:t>ả</w:t>
-      </w:r>
-      <w:r>
-        <w:rPr>
-          <w:rFonts w:ascii="Arial" w:eastAsia="Arial" w:hAnsi="Arial" w:cs="Arial"/>
-          <w:color w:val="000000"/>
-          <w:sz w:val="44"/>
-          <w:szCs w:val="44"/>
-        </w:rPr>
-        <w:t xml:space="preserve"> yêu c</w:t>
-      </w:r>
-      <w:r>
-        <w:rPr>
-          <w:rFonts w:ascii="Arial" w:eastAsia="Arial" w:hAnsi="Arial" w:cs="Arial"/>
-          <w:color w:val="000000"/>
-          <w:sz w:val="44"/>
-          <w:szCs w:val="44"/>
-        </w:rPr>
-        <w:t>ầ</w:t>
-      </w:r>
-      <w:r>
-        <w:rPr>
-          <w:rFonts w:ascii="Arial" w:eastAsia="Arial" w:hAnsi="Arial" w:cs="Arial"/>
-          <w:color w:val="000000"/>
-          <w:sz w:val="44"/>
-          <w:szCs w:val="44"/>
-        </w:rPr>
-        <w:t>u ph</w:t>
-      </w:r>
-      <w:r>
-        <w:rPr>
-          <w:rFonts w:ascii="Arial" w:eastAsia="Arial" w:hAnsi="Arial" w:cs="Arial"/>
-          <w:color w:val="000000"/>
-          <w:sz w:val="44"/>
-          <w:szCs w:val="44"/>
-        </w:rPr>
-        <w:t>ầ</w:t>
-      </w:r>
-      <w:r>
-        <w:rPr>
-          <w:rFonts w:ascii="Arial" w:eastAsia="Arial" w:hAnsi="Arial" w:cs="Arial"/>
-          <w:color w:val="000000"/>
-          <w:sz w:val="44"/>
-          <w:szCs w:val="44"/>
-        </w:rPr>
-        <w:t>n m</w:t>
-      </w:r>
-      <w:r>
-        <w:rPr>
-          <w:rFonts w:ascii="Arial" w:eastAsia="Arial" w:hAnsi="Arial" w:cs="Arial"/>
-          <w:color w:val="000000"/>
-          <w:sz w:val="44"/>
-          <w:szCs w:val="44"/>
-        </w:rPr>
-        <w:t>ề</w:t>
-      </w:r>
-      <w:r>
-        <w:rPr>
-          <w:rFonts w:ascii="Arial" w:eastAsia="Arial" w:hAnsi="Arial" w:cs="Arial"/>
-          <w:color w:val="000000"/>
-          <w:sz w:val="44"/>
-          <w:szCs w:val="44"/>
-        </w:rPr>
-        <w:t>m</w:t>
+        <w:t>Tài liệu đặc tả yêu cầu phần mềm</w:t>
       </w:r>
     </w:p>
     <w:p>
@@ -469,107 +235,7 @@
           <w:szCs w:val="48"/>
           <w:shd w:val="clear" w:color="auto" w:fill="F5F5F5"/>
         </w:rPr>
-        <w:t>Thi</w:t>
-      </w:r>
-      <w:r>
-        <w:rPr>
-          <w:rFonts w:ascii="Arial" w:eastAsia="Arial" w:hAnsi="Arial" w:cs="Arial"/>
-          <w:color w:val="000000"/>
-          <w:sz w:val="48"/>
-          <w:szCs w:val="48"/>
-          <w:shd w:val="clear" w:color="auto" w:fill="F5F5F5"/>
-        </w:rPr>
-        <w:t>ế</w:t>
-      </w:r>
-      <w:r>
-        <w:rPr>
-          <w:rFonts w:ascii="Arial" w:eastAsia="Arial" w:hAnsi="Arial" w:cs="Arial"/>
-          <w:color w:val="000000"/>
-          <w:sz w:val="48"/>
-          <w:szCs w:val="48"/>
-          <w:shd w:val="clear" w:color="auto" w:fill="F5F5F5"/>
-        </w:rPr>
-        <w:t>t k</w:t>
-      </w:r>
-      <w:r>
-        <w:rPr>
-          <w:rFonts w:ascii="Arial" w:eastAsia="Arial" w:hAnsi="Arial" w:cs="Arial"/>
-          <w:color w:val="000000"/>
-          <w:sz w:val="48"/>
-          <w:szCs w:val="48"/>
-          <w:shd w:val="clear" w:color="auto" w:fill="F5F5F5"/>
-        </w:rPr>
-        <w:t>ế</w:t>
-      </w:r>
-      <w:r>
-        <w:rPr>
-          <w:rFonts w:ascii="Arial" w:eastAsia="Arial" w:hAnsi="Arial" w:cs="Arial"/>
-          <w:color w:val="000000"/>
-          <w:sz w:val="48"/>
-          <w:szCs w:val="48"/>
-          <w:shd w:val="clear" w:color="auto" w:fill="F5F5F5"/>
-        </w:rPr>
-        <w:t xml:space="preserve"> và xây d</w:t>
-      </w:r>
-      <w:r>
-        <w:rPr>
-          <w:rFonts w:ascii="Arial" w:eastAsia="Arial" w:hAnsi="Arial" w:cs="Arial"/>
-          <w:color w:val="000000"/>
-          <w:sz w:val="48"/>
-          <w:szCs w:val="48"/>
-          <w:shd w:val="clear" w:color="auto" w:fill="F5F5F5"/>
-        </w:rPr>
-        <w:t>ự</w:t>
-      </w:r>
-      <w:r>
-        <w:rPr>
-          <w:rFonts w:ascii="Arial" w:eastAsia="Arial" w:hAnsi="Arial" w:cs="Arial"/>
-          <w:color w:val="000000"/>
-          <w:sz w:val="48"/>
-          <w:szCs w:val="48"/>
-          <w:shd w:val="clear" w:color="auto" w:fill="F5F5F5"/>
-        </w:rPr>
-        <w:t>ng ph</w:t>
-      </w:r>
-      <w:r>
-        <w:rPr>
-          <w:rFonts w:ascii="Arial" w:eastAsia="Arial" w:hAnsi="Arial" w:cs="Arial"/>
-          <w:color w:val="000000"/>
-          <w:sz w:val="48"/>
-          <w:szCs w:val="48"/>
-          <w:shd w:val="clear" w:color="auto" w:fill="F5F5F5"/>
-        </w:rPr>
-        <w:t>ầ</w:t>
-      </w:r>
-      <w:r>
-        <w:rPr>
-          <w:rFonts w:ascii="Arial" w:eastAsia="Arial" w:hAnsi="Arial" w:cs="Arial"/>
-          <w:color w:val="000000"/>
-          <w:sz w:val="48"/>
-          <w:szCs w:val="48"/>
-          <w:shd w:val="clear" w:color="auto" w:fill="F5F5F5"/>
-        </w:rPr>
-        <w:t>n m</w:t>
-      </w:r>
-      <w:r>
-        <w:rPr>
-          <w:rFonts w:ascii="Arial" w:eastAsia="Arial" w:hAnsi="Arial" w:cs="Arial"/>
-          <w:color w:val="000000"/>
-          <w:sz w:val="48"/>
-          <w:szCs w:val="48"/>
-          <w:shd w:val="clear" w:color="auto" w:fill="F5F5F5"/>
-        </w:rPr>
-        <w:t>ề</w:t>
-      </w:r>
-      <w:r>
-        <w:rPr>
-          <w:rFonts w:ascii="Arial" w:eastAsia="Arial" w:hAnsi="Arial" w:cs="Arial"/>
-          <w:color w:val="000000"/>
-          <w:sz w:val="48"/>
-          <w:szCs w:val="48"/>
-          <w:shd w:val="clear" w:color="auto" w:fill="F5F5F5"/>
-        </w:rPr>
-        <w:t>m</w:t>
+        <w:t>Thiết kế và xây dựng phần mềm</w:t>
       </w:r>
     </w:p>
     <w:p>
@@ -688,21 +354,7 @@
                 <w:rFonts w:ascii="Arial" w:eastAsia="Arial" w:hAnsi="Arial" w:cs="Arial"/>
                 <w:color w:val="000000"/>
               </w:rPr>
-              <w:t>Lê Th</w:t>
-            </w:r>
-            <w:r>
-              <w:rPr>
-                <w:rFonts w:ascii="Arial" w:eastAsia="Arial" w:hAnsi="Arial" w:cs="Arial"/>
-                <w:color w:val="000000"/>
-              </w:rPr>
-              <w:t>ị</w:t>
-            </w:r>
-            <w:r>
-              <w:rPr>
-                <w:rFonts w:ascii="Arial" w:eastAsia="Arial" w:hAnsi="Arial" w:cs="Arial"/>
-                <w:color w:val="000000"/>
-              </w:rPr>
-              <w:t xml:space="preserve"> Mai Hương</w:t>
+              <w:t>Lê Thị Mai Hương</w:t>
             </w:r>
           </w:p>
         </w:tc>
@@ -760,35 +412,7 @@
                 <w:rFonts w:ascii="Arial" w:eastAsia="Arial" w:hAnsi="Arial" w:cs="Arial"/>
                 <w:color w:val="000000"/>
               </w:rPr>
-              <w:t>Lê Đ</w:t>
-            </w:r>
-            <w:r>
-              <w:rPr>
-                <w:rFonts w:ascii="Arial" w:eastAsia="Arial" w:hAnsi="Arial" w:cs="Arial"/>
-                <w:color w:val="000000"/>
-              </w:rPr>
-              <w:t>ứ</w:t>
-            </w:r>
-            <w:r>
-              <w:rPr>
-                <w:rFonts w:ascii="Arial" w:eastAsia="Arial" w:hAnsi="Arial" w:cs="Arial"/>
-                <w:color w:val="000000"/>
-              </w:rPr>
-              <w:t>c H</w:t>
-            </w:r>
-            <w:r>
-              <w:rPr>
-                <w:rFonts w:ascii="Arial" w:eastAsia="Arial" w:hAnsi="Arial" w:cs="Arial"/>
-                <w:color w:val="000000"/>
-              </w:rPr>
-              <w:t>ả</w:t>
-            </w:r>
-            <w:r>
-              <w:rPr>
-                <w:rFonts w:ascii="Arial" w:eastAsia="Arial" w:hAnsi="Arial" w:cs="Arial"/>
-                <w:color w:val="000000"/>
-              </w:rPr>
-              <w:t>i</w:t>
+              <w:t>Lê Đức Hải</w:t>
             </w:r>
           </w:p>
         </w:tc>
@@ -904,35 +528,7 @@
                 <w:rFonts w:ascii="Arial" w:eastAsia="Arial" w:hAnsi="Arial" w:cs="Arial"/>
                 <w:color w:val="000000"/>
               </w:rPr>
-              <w:t>Dương H</w:t>
-            </w:r>
-            <w:r>
-              <w:rPr>
-                <w:rFonts w:ascii="Arial" w:eastAsia="Arial" w:hAnsi="Arial" w:cs="Arial"/>
-                <w:color w:val="000000"/>
-              </w:rPr>
-              <w:t>ồ</w:t>
-            </w:r>
-            <w:r>
-              <w:rPr>
-                <w:rFonts w:ascii="Arial" w:eastAsia="Arial" w:hAnsi="Arial" w:cs="Arial"/>
-                <w:color w:val="000000"/>
-              </w:rPr>
-              <w:t>ng Tu</w:t>
-            </w:r>
-            <w:r>
-              <w:rPr>
-                <w:rFonts w:ascii="Arial" w:eastAsia="Arial" w:hAnsi="Arial" w:cs="Arial"/>
-                <w:color w:val="000000"/>
-              </w:rPr>
-              <w:t>ấ</w:t>
-            </w:r>
-            <w:r>
-              <w:rPr>
-                <w:rFonts w:ascii="Arial" w:eastAsia="Arial" w:hAnsi="Arial" w:cs="Arial"/>
-                <w:color w:val="000000"/>
-              </w:rPr>
-              <w:t>n</w:t>
+              <w:t>Dương Hồng Tuấn</w:t>
             </w:r>
           </w:p>
         </w:tc>
@@ -1035,27 +631,7 @@
           <w:sz w:val="28"/>
           <w:szCs w:val="28"/>
         </w:rPr>
-        <w:t>Hà N</w:t>
-      </w:r>
-      <w:r>
-        <w:rPr>
-          <w:rFonts w:ascii="Arial" w:eastAsia="Arial" w:hAnsi="Arial" w:cs="Arial"/>
-          <w:i/>
-          <w:color w:val="000000"/>
-          <w:sz w:val="28"/>
-          <w:szCs w:val="28"/>
-        </w:rPr>
-        <w:t>ộ</w:t>
-      </w:r>
-      <w:r>
-        <w:rPr>
-          <w:rFonts w:ascii="Arial" w:eastAsia="Arial" w:hAnsi="Arial" w:cs="Arial"/>
-          <w:i/>
-          <w:color w:val="000000"/>
-          <w:sz w:val="28"/>
-          <w:szCs w:val="28"/>
-        </w:rPr>
-        <w:t>i, ngày … tháng … năm …</w:t>
+        <w:t>Hà Nội, ngày … tháng … năm …</w:t>
       </w:r>
     </w:p>
     <w:p>
@@ -1089,47 +665,7 @@
           <w:szCs w:val="28"/>
         </w:rPr>
         <w:lastRenderedPageBreak/>
-        <w:t>M</w:t>
-      </w:r>
-      <w:r>
-        <w:rPr>
-          <w:rFonts w:ascii="Arial" w:eastAsia="Arial" w:hAnsi="Arial" w:cs="Arial"/>
-          <w:b/>
-          <w:color w:val="000000"/>
-          <w:sz w:val="28"/>
-          <w:szCs w:val="28"/>
-        </w:rPr>
-        <w:t>ụ</w:t>
-      </w:r>
-      <w:r>
-        <w:rPr>
-          <w:rFonts w:ascii="Arial" w:eastAsia="Arial" w:hAnsi="Arial" w:cs="Arial"/>
-          <w:b/>
-          <w:color w:val="000000"/>
-          <w:sz w:val="28"/>
-          <w:szCs w:val="28"/>
-        </w:rPr>
-        <w:t>c l</w:t>
-      </w:r>
-      <w:r>
-        <w:rPr>
-          <w:rFonts w:ascii="Arial" w:eastAsia="Arial" w:hAnsi="Arial" w:cs="Arial"/>
-          <w:b/>
-          <w:color w:val="000000"/>
-          <w:sz w:val="28"/>
-          <w:szCs w:val="28"/>
-        </w:rPr>
-        <w:t>ụ</w:t>
-      </w:r>
-      <w:r>
-        <w:rPr>
-          <w:rFonts w:ascii="Arial" w:eastAsia="Arial" w:hAnsi="Arial" w:cs="Arial"/>
-          <w:b/>
-          <w:color w:val="000000"/>
-          <w:sz w:val="28"/>
-          <w:szCs w:val="28"/>
-        </w:rPr>
-        <w:t>c</w:t>
+        <w:t>Mục lục</w:t>
       </w:r>
     </w:p>
     <w:p>
@@ -2772,19 +2308,7 @@
       <w:bookmarkStart w:id="4" w:name="_Toc85053674"/>
       <w:r>
         <w:lastRenderedPageBreak/>
-        <w:t>Gi</w:t>
-      </w:r>
-      <w:r>
-        <w:t>ớ</w:t>
-      </w:r>
-      <w:r>
-        <w:t>i thi</w:t>
-      </w:r>
-      <w:r>
-        <w:t>ệ</w:t>
-      </w:r>
-      <w:r>
-        <w:t>u</w:t>
+        <w:t>Giới thiệu</w:t>
       </w:r>
       <w:bookmarkEnd w:id="4"/>
     </w:p>
@@ -2819,19 +2343,7 @@
         <w:rPr>
           <w:rFonts w:ascii="Arial" w:hAnsi="Arial" w:cs="Arial"/>
         </w:rPr>
-        <w:t>Tài liệu này đ</w:t>
-      </w:r>
-      <w:r>
-        <w:rPr>
-          <w:rFonts w:ascii="Arial" w:hAnsi="Arial" w:cs="Arial"/>
-        </w:rPr>
-        <w:t xml:space="preserve">ưa ra mô tả chi tiết cho Phân hệ quản lý người dùng, nhóm người dùng và các chức năng của họ có thể sử dụng được tại thời gian chạy. Tài liệu mô tả mục đích và các tính năng của hệ thống, các giao diện, ràng buộc của hệ thống cần thực hiện để phản ứng tới </w:t>
-      </w:r>
-      <w:r>
-        <w:rPr>
-          <w:rFonts w:ascii="Arial" w:hAnsi="Arial" w:cs="Arial"/>
-        </w:rPr>
-        <w:t xml:space="preserve">các kích thích bên ngoài. </w:t>
+        <w:t xml:space="preserve">Tài liệu này đưa ra mô tả chi tiết cho Phân hệ quản lý người dùng, nhóm người dùng và các chức năng của họ có thể sử dụng được tại thời gian chạy. Tài liệu mô tả mục đích và các tính năng của hệ thống, các giao diện, ràng buộc của hệ thống cần thực hiện để phản ứng tới các kích thích bên ngoài. </w:t>
       </w:r>
     </w:p>
     <w:p>
@@ -2880,32 +2392,20 @@
         <w:rPr>
           <w:rFonts w:ascii="Arial" w:hAnsi="Arial" w:cs="Arial"/>
         </w:rPr>
-        <w:t>Trong thực tế, bất kỳ phần mềm nào cũng cần có các tính năng quản lý người dùng, nhóm người dùng, và cần phân quyền sử dụng các chức năng t</w:t>
-      </w:r>
-      <w:r>
-        <w:rPr>
-          <w:rFonts w:ascii="Arial" w:hAnsi="Arial" w:cs="Arial"/>
-        </w:rPr>
-        <w:t>rong hệ thống một cách linh động.</w:t>
-      </w:r>
-    </w:p>
-    <w:p>
-      <w:pPr>
-        <w:rPr>
-          <w:rFonts w:ascii="Arial" w:hAnsi="Arial" w:cs="Arial"/>
-        </w:rPr>
-      </w:pPr>
-      <w:r>
-        <w:rPr>
-          <w:rFonts w:ascii="Arial" w:hAnsi="Arial" w:cs="Arial"/>
-        </w:rPr>
-        <w:t>Mục đích của phần mềm nhằm tạo ra phân hệ quản lý người dùng (user), vai trò của người dùng (role) và các chức năng (function) mà người dùng / vai trò người dùng có thể sử dụng tại thời điểm chạy. Người dùng có thể đăng ký</w:t>
-      </w:r>
-      <w:r>
-        <w:rPr>
-          <w:rFonts w:ascii="Arial" w:hAnsi="Arial" w:cs="Arial"/>
-        </w:rPr>
-        <w:t xml:space="preserve"> để tạo ra tài khoản cho mình, sau đó có thể đăng nhập để sử dụng các chức năng của hệ thống. Người dùng có thể đăng nhập sử dụng tài khoản của hệ thống, hoặc đăng nhập sử dụng tài khoản Facebook.</w:t>
+        <w:t>Trong thực tế, bất kỳ phần mềm nào cũng cần có các tính năng quản lý người dùng, nhóm người dùng, và cần phân quyền sử dụng các chức năng trong hệ thống một cách linh động.</w:t>
+      </w:r>
+    </w:p>
+    <w:p>
+      <w:pPr>
+        <w:rPr>
+          <w:rFonts w:ascii="Arial" w:hAnsi="Arial" w:cs="Arial"/>
+        </w:rPr>
+      </w:pPr>
+      <w:r>
+        <w:rPr>
+          <w:rFonts w:ascii="Arial" w:hAnsi="Arial" w:cs="Arial"/>
+        </w:rPr>
+        <w:t>Mục đích của phần mềm nhằm tạo ra phân hệ quản lý người dùng (user), vai trò của người dùng (role) và các chức năng (function) mà người dùng / vai trò người dùng có thể sử dụng tại thời điểm chạy. Người dùng có thể đăng ký để tạo ra tài khoản cho mình, sau đó có thể đăng nhập để sử dụng các chức năng của hệ thống. Người dùng có thể đăng nhập sử dụng tài khoản của hệ thống, hoặc đăng nhập sử dụng tài khoản Facebook.</w:t>
       </w:r>
       <w:r>
         <w:rPr>
@@ -2919,13 +2419,7 @@
         <w:rPr>
           <w:rFonts w:ascii="Arial" w:hAnsi="Arial" w:cs="Arial"/>
         </w:rPr>
-        <w:t xml:space="preserve">Bất kỳ người dùng nào cũng được cập nhật thông tin cá nhân </w:t>
-      </w:r>
-      <w:r>
-        <w:rPr>
-          <w:rFonts w:ascii="Arial" w:hAnsi="Arial" w:cs="Arial"/>
-        </w:rPr>
-        <w:t>của mình. Khi người dùng quên mật khẩu, có thể yêu cầu hệ thống cho phép mình thiết lập lại mật khẩu qua liên kết kèm token gửi qua email đã đăng ký.</w:t>
+        <w:t>Bất kỳ người dùng nào cũng được cập nhật thông tin cá nhân của mình. Khi người dùng quên mật khẩu, có thể yêu cầu hệ thống cho phép mình thiết lập lại mật khẩu qua liên kết kèm token gửi qua email đã đăng ký.</w:t>
       </w:r>
     </w:p>
     <w:p>
@@ -2940,25 +2434,7 @@
         <w:rPr>
           <w:rFonts w:ascii="Arial" w:hAnsi="Arial" w:cs="Arial"/>
         </w:rPr>
-        <w:t>Quản trị viên có thể vô hiệu hoá một tài khoản, hoặc yêu cầu người dùng thay đổi mật khẩu tại một thời điể</w:t>
-      </w:r>
-      <w:r>
-        <w:rPr>
-          <w:rFonts w:ascii="Arial" w:hAnsi="Arial" w:cs="Arial"/>
-        </w:rPr>
-        <w:t>m nào đó, hoặc định kỳ. Quản trị viên có thể phân vai trò người dùng cho một người dùng nào đó. Một người dùng có thể có nhiều vai trò trong phần mềm. Mỗi vai trò người dùng được thiết lập để có thể sử dụng một số chức năng nào đó. Mỗi chức năng có thể đượ</w:t>
-      </w:r>
-      <w:r>
-        <w:rPr>
-          <w:rFonts w:ascii="Arial" w:hAnsi="Arial" w:cs="Arial"/>
-        </w:rPr>
-        <w:t xml:space="preserve">c nhiều vai trò người dùng sử dụng. Mỗi khi có thêm một chức năng mới, quản trị viên cần đưa các thông tin về chức năng này vào phần mềm để quản lý. Sau khi một người dùng đăng nhập thành công, tuỳ thuộc vào các vai trò người dùng mà người đó có, phần mềm </w:t>
-      </w:r>
-      <w:r>
-        <w:rPr>
-          <w:rFonts w:ascii="Arial" w:hAnsi="Arial" w:cs="Arial"/>
-        </w:rPr>
-        <w:t>sẽ tự động tạo menu chứa các chức năng mà các vai trò người dùng đó được phép sử dụng. Mỗi khi người dùng chọn một chức năng trên menu, giao diện tương ứng với chức năng sẽ được đưa ra.</w:t>
+        <w:t>Quản trị viên có thể vô hiệu hoá một tài khoản, hoặc yêu cầu người dùng thay đổi mật khẩu tại một thời điểm nào đó, hoặc định kỳ. Quản trị viên có thể phân vai trò người dùng cho một người dùng nào đó. Một người dùng có thể có nhiều vai trò trong phần mềm. Mỗi vai trò người dùng được thiết lập để có thể sử dụng một số chức năng nào đó. Mỗi chức năng có thể được nhiều vai trò người dùng sử dụng. Mỗi khi có thêm một chức năng mới, quản trị viên cần đưa các thông tin về chức năng này vào phần mềm để quản lý. Sau khi một người dùng đăng nhập thành công, tuỳ thuộc vào các vai trò người dùng mà người đó có, phần mềm sẽ tự động tạo menu chứa các chức năng mà các vai trò người dùng đó được phép sử dụng. Mỗi khi người dùng chọn một chức năng trên menu, giao diện tương ứng với chức năng sẽ được đưa ra.</w:t>
       </w:r>
     </w:p>
     <w:p>
@@ -3028,35 +2504,7 @@
           <w:szCs w:val="28"/>
         </w:rPr>
         <w:lastRenderedPageBreak/>
-        <w:t>Mô t</w:t>
-      </w:r>
-      <w:r>
-        <w:rPr>
-          <w:sz w:val="28"/>
-          <w:szCs w:val="28"/>
-        </w:rPr>
-        <w:t>ả</w:t>
-      </w:r>
-      <w:r>
-        <w:rPr>
-          <w:sz w:val="28"/>
-          <w:szCs w:val="28"/>
-        </w:rPr>
-        <w:t xml:space="preserve"> t</w:t>
-      </w:r>
-      <w:r>
-        <w:rPr>
-          <w:sz w:val="28"/>
-          <w:szCs w:val="28"/>
-        </w:rPr>
-        <w:t>ổ</w:t>
-      </w:r>
-      <w:r>
-        <w:rPr>
-          <w:sz w:val="28"/>
-          <w:szCs w:val="28"/>
-        </w:rPr>
-        <w:t>ng quan</w:t>
+        <w:t>Mô tả tổng quan</w:t>
       </w:r>
       <w:bookmarkEnd w:id="12"/>
     </w:p>
@@ -3107,25 +2555,7 @@
       </w:pPr>
       <w:bookmarkStart w:id="15" w:name="_Toc85053681"/>
       <w:r>
-        <w:t>Bi</w:t>
-      </w:r>
-      <w:r>
-        <w:t>ể</w:t>
-      </w:r>
-      <w:r>
-        <w:t>u đ</w:t>
-      </w:r>
-      <w:r>
-        <w:t>ồ</w:t>
-      </w:r>
-      <w:r>
-        <w:t xml:space="preserve"> use case t</w:t>
-      </w:r>
-      <w:r>
-        <w:t>ổ</w:t>
-      </w:r>
-      <w:r>
-        <w:t>ng quan</w:t>
+        <w:t>Biểu đồ use case tổng quan</w:t>
       </w:r>
       <w:bookmarkEnd w:id="15"/>
     </w:p>
@@ -3143,21 +2573,28 @@
           <w:noProof/>
         </w:rPr>
         <w:drawing>
-          <wp:inline distT="0" distB="0" distL="114300" distR="114300" wp14:anchorId="59F1F6E8" wp14:editId="329A0CD5">
-            <wp:extent cx="5482590" cy="4095750"/>
-            <wp:effectExtent l="0" t="0" r="0" b="0"/>
-            <wp:docPr id="3" name="image1.png"/>
-            <wp:cNvGraphicFramePr/>
+          <wp:inline distT="0" distB="0" distL="0" distR="0">
+            <wp:extent cx="5486400" cy="3991610"/>
+            <wp:effectExtent l="0" t="0" r="0" b="8890"/>
+            <wp:docPr id="8" name="Picture 8"/>
+            <wp:cNvGraphicFramePr>
+              <a:graphicFrameLocks xmlns:a="http://schemas.openxmlformats.org/drawingml/2006/main" noChangeAspect="1"/>
+            </wp:cNvGraphicFramePr>
             <a:graphic xmlns:a="http://schemas.openxmlformats.org/drawingml/2006/main">
               <a:graphicData uri="http://schemas.openxmlformats.org/drawingml/2006/picture">
                 <pic:pic xmlns:pic="http://schemas.openxmlformats.org/drawingml/2006/picture">
                   <pic:nvPicPr>
-                    <pic:cNvPr id="0" name="image1.png"/>
-                    <pic:cNvPicPr preferRelativeResize="0"/>
+                    <pic:cNvPr id="8" name="UseCaseBIKe.png"/>
+                    <pic:cNvPicPr/>
                   </pic:nvPicPr>
                   <pic:blipFill>
-                    <a:blip r:embed="rId9"/>
-                    <a:srcRect/>
+                    <a:blip r:embed="rId9">
+                      <a:extLst>
+                        <a:ext uri="{28A0092B-C50C-407E-A947-70E740481C1C}">
+                          <a14:useLocalDpi xmlns:a14="http://schemas.microsoft.com/office/drawing/2010/main" val="0"/>
+                        </a:ext>
+                      </a:extLst>
+                    </a:blip>
                     <a:stretch>
                       <a:fillRect/>
                     </a:stretch>
@@ -3165,12 +2602,11 @@
                   <pic:spPr>
                     <a:xfrm>
                       <a:off x="0" y="0"/>
-                      <a:ext cx="5482590" cy="4095750"/>
+                      <a:ext cx="5486400" cy="3991610"/>
                     </a:xfrm>
                     <a:prstGeom prst="rect">
                       <a:avLst/>
                     </a:prstGeom>
-                    <a:ln/>
                   </pic:spPr>
                 </pic:pic>
               </a:graphicData>
@@ -3193,25 +2629,7 @@
       <w:bookmarkStart w:id="17" w:name="_Toc85053682"/>
       <w:r>
         <w:lastRenderedPageBreak/>
-        <w:t>Đ</w:t>
-      </w:r>
-      <w:r>
-        <w:t>ặ</w:t>
-      </w:r>
-      <w:r>
-        <w:t>c t</w:t>
-      </w:r>
-      <w:r>
-        <w:t>ả</w:t>
-      </w:r>
-      <w:r>
-        <w:t xml:space="preserve"> các ch</w:t>
-      </w:r>
-      <w:r>
-        <w:t>ứ</w:t>
-      </w:r>
-      <w:r>
-        <w:t>c năng</w:t>
+        <w:t>Đặc tả các chức năng</w:t>
       </w:r>
       <w:bookmarkEnd w:id="17"/>
     </w:p>
@@ -3227,13 +2645,7 @@
         <w:rPr>
           <w:rFonts w:ascii="Arial" w:hAnsi="Arial" w:cs="Arial"/>
         </w:rPr>
-        <w:t>Chi tiết về các use case được đưa ra tro</w:t>
-      </w:r>
-      <w:r>
-        <w:rPr>
-          <w:rFonts w:ascii="Arial" w:hAnsi="Arial" w:cs="Arial"/>
-        </w:rPr>
-        <w:t>ng phần 2 được đặc tả trong các phần dưới đây.</w:t>
+        <w:t>Chi tiết về các use case được đưa ra trong phần 2 được đặc tả trong các phần dưới đây.</w:t>
       </w:r>
     </w:p>
     <w:p>
@@ -3246,31 +2658,7 @@
       </w:pPr>
       <w:bookmarkStart w:id="19" w:name="_Toc85053683"/>
       <w:r>
-        <w:t>Đ</w:t>
-      </w:r>
-      <w:r>
-        <w:t>ặ</w:t>
-      </w:r>
-      <w:r>
-        <w:t>c t</w:t>
-      </w:r>
-      <w:r>
-        <w:t>ả</w:t>
-      </w:r>
-      <w:r>
-        <w:t xml:space="preserve"> use case UC001 “Tìm </w:t>
-      </w:r>
-      <w:r>
-        <w:t>ki</w:t>
-      </w:r>
-      <w:r>
-        <w:t>ế</w:t>
-      </w:r>
-      <w:r>
-        <w:t>m</w:t>
-      </w:r>
-      <w:r>
-        <w:t xml:space="preserve"> bãi xe”</w:t>
+        <w:t>Đặc tả use case UC001 “Tìm kiếm bãi xe”</w:t>
       </w:r>
       <w:bookmarkEnd w:id="19"/>
     </w:p>
@@ -3300,27 +2688,7 @@
           <w:sz w:val="26"/>
           <w:szCs w:val="26"/>
         </w:rPr>
-        <w:t>Tìm ki</w:t>
-      </w:r>
-      <w:r>
-        <w:rPr>
-          <w:rFonts w:ascii="Arial" w:eastAsia="Arial" w:hAnsi="Arial" w:cs="Arial"/>
-          <w:b/>
-          <w:i/>
-          <w:sz w:val="26"/>
-          <w:szCs w:val="26"/>
-        </w:rPr>
-        <w:t>ế</w:t>
-      </w:r>
-      <w:r>
-        <w:rPr>
-          <w:rFonts w:ascii="Arial" w:eastAsia="Arial" w:hAnsi="Arial" w:cs="Arial"/>
-          <w:b/>
-          <w:i/>
-          <w:sz w:val="26"/>
-          <w:szCs w:val="26"/>
-        </w:rPr>
-        <w:t>m bãi xe</w:t>
+        <w:t>Tìm kiếm bãi xe</w:t>
       </w:r>
       <w:r>
         <w:rPr>
@@ -3599,79 +2967,7 @@
         <w:rPr>
           <w:rFonts w:ascii="Arial" w:eastAsia="Calibri" w:hAnsi="Arial" w:cs="Arial"/>
         </w:rPr>
-        <w:t>H</w:t>
-      </w:r>
-      <w:r>
-        <w:rPr>
-          <w:rFonts w:ascii="Arial" w:eastAsia="Calibri" w:hAnsi="Arial" w:cs="Arial"/>
-        </w:rPr>
-        <w:t>ệ</w:t>
-      </w:r>
-      <w:r>
-        <w:rPr>
-          <w:rFonts w:ascii="Arial" w:eastAsia="Calibri" w:hAnsi="Arial" w:cs="Arial"/>
-        </w:rPr>
-        <w:t xml:space="preserve"> th</w:t>
-      </w:r>
-      <w:r>
-        <w:rPr>
-          <w:rFonts w:ascii="Arial" w:eastAsia="Calibri" w:hAnsi="Arial" w:cs="Arial"/>
-        </w:rPr>
-        <w:t>ố</w:t>
-      </w:r>
-      <w:r>
-        <w:rPr>
-          <w:rFonts w:ascii="Arial" w:eastAsia="Calibri" w:hAnsi="Arial" w:cs="Arial"/>
-        </w:rPr>
-        <w:t>ng: Hi</w:t>
-      </w:r>
-      <w:r>
-        <w:rPr>
-          <w:rFonts w:ascii="Arial" w:eastAsia="Calibri" w:hAnsi="Arial" w:cs="Arial"/>
-        </w:rPr>
-        <w:t>ể</w:t>
-      </w:r>
-      <w:r>
-        <w:rPr>
-          <w:rFonts w:ascii="Arial" w:eastAsia="Calibri" w:hAnsi="Arial" w:cs="Arial"/>
-        </w:rPr>
-        <w:t>n th</w:t>
-      </w:r>
-      <w:r>
-        <w:rPr>
-          <w:rFonts w:ascii="Arial" w:eastAsia="Calibri" w:hAnsi="Arial" w:cs="Arial"/>
-        </w:rPr>
-        <w:t>ị</w:t>
-      </w:r>
-      <w:r>
-        <w:rPr>
-          <w:rFonts w:ascii="Arial" w:eastAsia="Calibri" w:hAnsi="Arial" w:cs="Arial"/>
-        </w:rPr>
-        <w:t xml:space="preserve"> giao di</w:t>
-      </w:r>
-      <w:r>
-        <w:rPr>
-          <w:rFonts w:ascii="Arial" w:eastAsia="Calibri" w:hAnsi="Arial" w:cs="Arial"/>
-        </w:rPr>
-        <w:t>ệ</w:t>
-      </w:r>
-      <w:r>
-        <w:rPr>
-          <w:rFonts w:ascii="Arial" w:eastAsia="Calibri" w:hAnsi="Arial" w:cs="Arial"/>
-        </w:rPr>
-        <w:t>n tìm ki</w:t>
-      </w:r>
-      <w:r>
-        <w:rPr>
-          <w:rFonts w:ascii="Arial" w:eastAsia="Calibri" w:hAnsi="Arial" w:cs="Arial"/>
-        </w:rPr>
-        <w:t>ế</w:t>
-      </w:r>
-      <w:r>
-        <w:rPr>
-          <w:rFonts w:ascii="Arial" w:eastAsia="Calibri" w:hAnsi="Arial" w:cs="Arial"/>
-        </w:rPr>
-        <w:t>m</w:t>
+        <w:t>Hệ thống: Hiển thị giao diện tìm kiếm</w:t>
       </w:r>
     </w:p>
     <w:p>
@@ -3691,31 +2987,7 @@
         <w:rPr>
           <w:rFonts w:ascii="Arial" w:eastAsia="Calibri" w:hAnsi="Arial" w:cs="Arial"/>
         </w:rPr>
-        <w:t>Khách hàng: Nh</w:t>
-      </w:r>
-      <w:r>
-        <w:rPr>
-          <w:rFonts w:ascii="Arial" w:eastAsia="Calibri" w:hAnsi="Arial" w:cs="Arial"/>
-        </w:rPr>
-        <w:t>ậ</w:t>
-      </w:r>
-      <w:r>
-        <w:rPr>
-          <w:rFonts w:ascii="Arial" w:eastAsia="Calibri" w:hAnsi="Arial" w:cs="Arial"/>
-        </w:rPr>
-        <w:t>p tên bãi xe c</w:t>
-      </w:r>
-      <w:r>
-        <w:rPr>
-          <w:rFonts w:ascii="Arial" w:eastAsia="Calibri" w:hAnsi="Arial" w:cs="Arial"/>
-        </w:rPr>
-        <w:t>ầ</w:t>
-      </w:r>
-      <w:r>
-        <w:rPr>
-          <w:rFonts w:ascii="Arial" w:eastAsia="Calibri" w:hAnsi="Arial" w:cs="Arial"/>
-        </w:rPr>
-        <w:t xml:space="preserve">n tìm </w:t>
+        <w:t xml:space="preserve">Khách hàng: Nhập tên bãi xe cần tìm </w:t>
       </w:r>
     </w:p>
     <w:p>
@@ -3735,31 +3007,7 @@
         <w:rPr>
           <w:rFonts w:ascii="Arial" w:eastAsia="Calibri" w:hAnsi="Arial" w:cs="Arial"/>
         </w:rPr>
-        <w:t>Khách hàng: Xác nh</w:t>
-      </w:r>
-      <w:r>
-        <w:rPr>
-          <w:rFonts w:ascii="Arial" w:eastAsia="Calibri" w:hAnsi="Arial" w:cs="Arial"/>
-        </w:rPr>
-        <w:t>ậ</w:t>
-      </w:r>
-      <w:r>
-        <w:rPr>
-          <w:rFonts w:ascii="Arial" w:eastAsia="Calibri" w:hAnsi="Arial" w:cs="Arial"/>
-        </w:rPr>
-        <w:t>n tìm ki</w:t>
-      </w:r>
-      <w:r>
-        <w:rPr>
-          <w:rFonts w:ascii="Arial" w:eastAsia="Calibri" w:hAnsi="Arial" w:cs="Arial"/>
-        </w:rPr>
-        <w:t>ế</w:t>
-      </w:r>
-      <w:r>
-        <w:rPr>
-          <w:rFonts w:ascii="Arial" w:eastAsia="Calibri" w:hAnsi="Arial" w:cs="Arial"/>
-        </w:rPr>
-        <w:t>m</w:t>
+        <w:t>Khách hàng: Xác nhận tìm kiếm</w:t>
       </w:r>
     </w:p>
     <w:p>
@@ -3779,67 +3027,7 @@
         <w:rPr>
           <w:rFonts w:ascii="Arial" w:eastAsia="Calibri" w:hAnsi="Arial" w:cs="Arial"/>
         </w:rPr>
-        <w:t>H</w:t>
-      </w:r>
-      <w:r>
-        <w:rPr>
-          <w:rFonts w:ascii="Arial" w:eastAsia="Calibri" w:hAnsi="Arial" w:cs="Arial"/>
-        </w:rPr>
-        <w:t>ệ</w:t>
-      </w:r>
-      <w:r>
-        <w:rPr>
-          <w:rFonts w:ascii="Arial" w:eastAsia="Calibri" w:hAnsi="Arial" w:cs="Arial"/>
-        </w:rPr>
-        <w:t xml:space="preserve"> th</w:t>
-      </w:r>
-      <w:r>
-        <w:rPr>
-          <w:rFonts w:ascii="Arial" w:eastAsia="Calibri" w:hAnsi="Arial" w:cs="Arial"/>
-        </w:rPr>
-        <w:t>ố</w:t>
-      </w:r>
-      <w:r>
-        <w:rPr>
-          <w:rFonts w:ascii="Arial" w:eastAsia="Calibri" w:hAnsi="Arial" w:cs="Arial"/>
-        </w:rPr>
-        <w:t>ng: Ki</w:t>
-      </w:r>
-      <w:r>
-        <w:rPr>
-          <w:rFonts w:ascii="Arial" w:eastAsia="Calibri" w:hAnsi="Arial" w:cs="Arial"/>
-        </w:rPr>
-        <w:t>ể</w:t>
-      </w:r>
-      <w:r>
-        <w:rPr>
-          <w:rFonts w:ascii="Arial" w:eastAsia="Calibri" w:hAnsi="Arial" w:cs="Arial"/>
-        </w:rPr>
-        <w:t>m tra t</w:t>
-      </w:r>
-      <w:r>
-        <w:rPr>
-          <w:rFonts w:ascii="Arial" w:eastAsia="Calibri" w:hAnsi="Arial" w:cs="Arial"/>
-        </w:rPr>
-        <w:t>ừ</w:t>
-      </w:r>
-      <w:r>
-        <w:rPr>
-          <w:rFonts w:ascii="Arial" w:eastAsia="Calibri" w:hAnsi="Arial" w:cs="Arial"/>
-        </w:rPr>
-        <w:t xml:space="preserve"> khóa và tìm ki</w:t>
-      </w:r>
-      <w:r>
-        <w:rPr>
-          <w:rFonts w:ascii="Arial" w:eastAsia="Calibri" w:hAnsi="Arial" w:cs="Arial"/>
-        </w:rPr>
-        <w:t>ế</w:t>
-      </w:r>
-      <w:r>
-        <w:rPr>
-          <w:rFonts w:ascii="Arial" w:eastAsia="Calibri" w:hAnsi="Arial" w:cs="Arial"/>
-        </w:rPr>
-        <w:t xml:space="preserve">m </w:t>
+        <w:t xml:space="preserve">Hệ thống: Kiểm tra từ khóa và tìm kiếm </w:t>
       </w:r>
     </w:p>
     <w:p>
@@ -3859,79 +3047,7 @@
         <w:rPr>
           <w:rFonts w:ascii="Arial" w:eastAsia="Calibri" w:hAnsi="Arial" w:cs="Arial"/>
         </w:rPr>
-        <w:t>H</w:t>
-      </w:r>
-      <w:r>
-        <w:rPr>
-          <w:rFonts w:ascii="Arial" w:eastAsia="Calibri" w:hAnsi="Arial" w:cs="Arial"/>
-        </w:rPr>
-        <w:t>ệ</w:t>
-      </w:r>
-      <w:r>
-        <w:rPr>
-          <w:rFonts w:ascii="Arial" w:eastAsia="Calibri" w:hAnsi="Arial" w:cs="Arial"/>
-        </w:rPr>
-        <w:t xml:space="preserve"> th</w:t>
-      </w:r>
-      <w:r>
-        <w:rPr>
-          <w:rFonts w:ascii="Arial" w:eastAsia="Calibri" w:hAnsi="Arial" w:cs="Arial"/>
-        </w:rPr>
-        <w:t>ố</w:t>
-      </w:r>
-      <w:r>
-        <w:rPr>
-          <w:rFonts w:ascii="Arial" w:eastAsia="Calibri" w:hAnsi="Arial" w:cs="Arial"/>
-        </w:rPr>
-        <w:t>ng: Hi</w:t>
-      </w:r>
-      <w:r>
-        <w:rPr>
-          <w:rFonts w:ascii="Arial" w:eastAsia="Calibri" w:hAnsi="Arial" w:cs="Arial"/>
-        </w:rPr>
-        <w:t>ể</w:t>
-      </w:r>
-      <w:r>
-        <w:rPr>
-          <w:rFonts w:ascii="Arial" w:eastAsia="Calibri" w:hAnsi="Arial" w:cs="Arial"/>
-        </w:rPr>
-        <w:t>n th</w:t>
-      </w:r>
-      <w:r>
-        <w:rPr>
-          <w:rFonts w:ascii="Arial" w:eastAsia="Calibri" w:hAnsi="Arial" w:cs="Arial"/>
-        </w:rPr>
-        <w:t>ị</w:t>
-      </w:r>
-      <w:r>
-        <w:rPr>
-          <w:rFonts w:ascii="Arial" w:eastAsia="Calibri" w:hAnsi="Arial" w:cs="Arial"/>
-        </w:rPr>
-        <w:t xml:space="preserve"> danh sách các bãi xe có ch</w:t>
-      </w:r>
-      <w:r>
-        <w:rPr>
-          <w:rFonts w:ascii="Arial" w:eastAsia="Calibri" w:hAnsi="Arial" w:cs="Arial"/>
-        </w:rPr>
-        <w:t>ứ</w:t>
-      </w:r>
-      <w:r>
-        <w:rPr>
-          <w:rFonts w:ascii="Arial" w:eastAsia="Calibri" w:hAnsi="Arial" w:cs="Arial"/>
-        </w:rPr>
-        <w:t>a t</w:t>
-      </w:r>
-      <w:r>
-        <w:rPr>
-          <w:rFonts w:ascii="Arial" w:eastAsia="Calibri" w:hAnsi="Arial" w:cs="Arial"/>
-        </w:rPr>
-        <w:t>ừ</w:t>
-      </w:r>
-      <w:r>
-        <w:rPr>
-          <w:rFonts w:ascii="Arial" w:eastAsia="Calibri" w:hAnsi="Arial" w:cs="Arial"/>
-        </w:rPr>
-        <w:t xml:space="preserve"> khóa</w:t>
+        <w:t>Hệ thống: Hiển thị danh sách các bãi xe có chứa từ khóa</w:t>
       </w:r>
     </w:p>
     <w:p>
@@ -4202,45 +3318,29 @@
                 <w:sz w:val="20"/>
                 <w:szCs w:val="20"/>
               </w:rPr>
-              <w:t xml:space="preserve">Tại bước </w:t>
-            </w:r>
-            <w:r>
+              <w:t>Tại bước 4</w:t>
+            </w:r>
+          </w:p>
+        </w:tc>
+        <w:tc>
+          <w:tcPr>
+            <w:tcW w:w="2413" w:type="dxa"/>
+          </w:tcPr>
+          <w:p>
+            <w:pPr>
               <w:rPr>
                 <w:rFonts w:ascii="Arial" w:hAnsi="Arial" w:cs="Arial"/>
                 <w:sz w:val="20"/>
                 <w:szCs w:val="20"/>
               </w:rPr>
-              <w:t>4</w:t>
-            </w:r>
-          </w:p>
-        </w:tc>
-        <w:tc>
-          <w:tcPr>
-            <w:tcW w:w="2413" w:type="dxa"/>
-          </w:tcPr>
-          <w:p>
-            <w:pPr>
+            </w:pPr>
+            <w:r>
               <w:rPr>
                 <w:rFonts w:ascii="Arial" w:hAnsi="Arial" w:cs="Arial"/>
                 <w:sz w:val="20"/>
                 <w:szCs w:val="20"/>
               </w:rPr>
-            </w:pPr>
-            <w:r>
-              <w:rPr>
-                <w:rFonts w:ascii="Arial" w:hAnsi="Arial" w:cs="Arial"/>
-                <w:sz w:val="20"/>
-                <w:szCs w:val="20"/>
-              </w:rPr>
-              <w:t>Nếu khách</w:t>
-            </w:r>
-            <w:r>
-              <w:rPr>
-                <w:rFonts w:ascii="Arial" w:hAnsi="Arial" w:cs="Arial"/>
-                <w:sz w:val="20"/>
-                <w:szCs w:val="20"/>
-              </w:rPr>
-              <w:t xml:space="preserve"> nhập không đúng</w:t>
+              <w:t>Nếu khách nhập không đúng</w:t>
             </w:r>
           </w:p>
         </w:tc>
@@ -4284,87 +3384,7 @@
                 <w:sz w:val="19"/>
                 <w:szCs w:val="19"/>
               </w:rPr>
-              <w:t>Yêu c</w:t>
-            </w:r>
-            <w:r>
-              <w:rPr>
-                <w:rFonts w:ascii="Arial" w:eastAsia="Calibri" w:hAnsi="Arial" w:cs="Arial"/>
-                <w:sz w:val="19"/>
-                <w:szCs w:val="19"/>
-              </w:rPr>
-              <w:t>ầ</w:t>
-            </w:r>
-            <w:r>
-              <w:rPr>
-                <w:rFonts w:ascii="Arial" w:eastAsia="Calibri" w:hAnsi="Arial" w:cs="Arial"/>
-                <w:sz w:val="19"/>
-                <w:szCs w:val="19"/>
-              </w:rPr>
-              <w:t>u nh</w:t>
-            </w:r>
-            <w:r>
-              <w:rPr>
-                <w:rFonts w:ascii="Arial" w:eastAsia="Calibri" w:hAnsi="Arial" w:cs="Arial"/>
-                <w:sz w:val="19"/>
-                <w:szCs w:val="19"/>
-              </w:rPr>
-              <w:t>ậ</w:t>
-            </w:r>
-            <w:r>
-              <w:rPr>
-                <w:rFonts w:ascii="Arial" w:eastAsia="Calibri" w:hAnsi="Arial" w:cs="Arial"/>
-                <w:sz w:val="19"/>
-                <w:szCs w:val="19"/>
-              </w:rPr>
-              <w:t>p l</w:t>
-            </w:r>
-            <w:r>
-              <w:rPr>
-                <w:rFonts w:ascii="Arial" w:eastAsia="Calibri" w:hAnsi="Arial" w:cs="Arial"/>
-                <w:sz w:val="19"/>
-                <w:szCs w:val="19"/>
-              </w:rPr>
-              <w:t>ạ</w:t>
-            </w:r>
-            <w:r>
-              <w:rPr>
-                <w:rFonts w:ascii="Arial" w:eastAsia="Calibri" w:hAnsi="Arial" w:cs="Arial"/>
-                <w:sz w:val="19"/>
-                <w:szCs w:val="19"/>
-              </w:rPr>
-              <w:t>i khi không tìm th</w:t>
-            </w:r>
-            <w:r>
-              <w:rPr>
-                <w:rFonts w:ascii="Arial" w:eastAsia="Calibri" w:hAnsi="Arial" w:cs="Arial"/>
-                <w:sz w:val="19"/>
-                <w:szCs w:val="19"/>
-              </w:rPr>
-              <w:t>ấ</w:t>
-            </w:r>
-            <w:r>
-              <w:rPr>
-                <w:rFonts w:ascii="Arial" w:eastAsia="Calibri" w:hAnsi="Arial" w:cs="Arial"/>
-                <w:sz w:val="19"/>
-                <w:szCs w:val="19"/>
-              </w:rPr>
-              <w:t>y t</w:t>
-            </w:r>
-            <w:r>
-              <w:rPr>
-                <w:rFonts w:ascii="Arial" w:eastAsia="Calibri" w:hAnsi="Arial" w:cs="Arial"/>
-                <w:sz w:val="19"/>
-                <w:szCs w:val="19"/>
-              </w:rPr>
-              <w:t>ừ</w:t>
-            </w:r>
-            <w:r>
-              <w:rPr>
-                <w:rFonts w:ascii="Arial" w:eastAsia="Calibri" w:hAnsi="Arial" w:cs="Arial"/>
-                <w:sz w:val="19"/>
-                <w:szCs w:val="19"/>
-              </w:rPr>
-              <w:t xml:space="preserve"> khóa</w:t>
+              <w:t>Yêu cầu nhập lại khi không tìm thấy từ khóa</w:t>
             </w:r>
           </w:p>
         </w:tc>
@@ -5417,25 +4437,7 @@
       </w:pPr>
       <w:bookmarkStart w:id="22" w:name="_Toc85053684"/>
       <w:r>
-        <w:t>Đ</w:t>
-      </w:r>
-      <w:r>
-        <w:t>ặ</w:t>
-      </w:r>
-      <w:r>
-        <w:t>c t</w:t>
-      </w:r>
-      <w:r>
-        <w:t>ả</w:t>
-      </w:r>
-      <w:r>
-        <w:t xml:space="preserve"> use case UC00</w:t>
-      </w:r>
-      <w:r>
-        <w:t>2</w:t>
-      </w:r>
-      <w:r>
-        <w:t xml:space="preserve"> “Xem thông tin xe trong bãi xe”</w:t>
+        <w:t>Đặc tả use case UC002 “Xem thông tin xe trong bãi xe”</w:t>
       </w:r>
       <w:bookmarkEnd w:id="22"/>
     </w:p>
@@ -5607,6 +4609,8 @@
         </w:rPr>
         <w:t>Tác nhân</w:t>
       </w:r>
+      <w:bookmarkStart w:id="23" w:name="_GoBack"/>
+      <w:bookmarkEnd w:id="23"/>
     </w:p>
     <w:p>
       <w:pPr>
@@ -7131,8 +6135,8 @@
           <w:szCs w:val="26"/>
         </w:rPr>
       </w:pPr>
-      <w:bookmarkStart w:id="23" w:name="_z337ya" w:colFirst="0" w:colLast="0"/>
-      <w:bookmarkEnd w:id="23"/>
+      <w:bookmarkStart w:id="24" w:name="_z337ya" w:colFirst="0" w:colLast="0"/>
+      <w:bookmarkEnd w:id="24"/>
       <w:r>
         <w:rPr>
           <w:rFonts w:ascii="Arial" w:eastAsia="Cambria" w:hAnsi="Arial" w:cs="Arial"/>
@@ -7151,29 +6155,11 @@
           <w:numId w:val="7"/>
         </w:numPr>
       </w:pPr>
-      <w:bookmarkStart w:id="24" w:name="_Toc85053685"/>
-      <w:r>
-        <w:t>Đ</w:t>
-      </w:r>
-      <w:r>
-        <w:t>ặ</w:t>
-      </w:r>
-      <w:r>
-        <w:t>c t</w:t>
-      </w:r>
-      <w:r>
-        <w:t>ả</w:t>
-      </w:r>
-      <w:r>
-        <w:t xml:space="preserve"> use case UC00</w:t>
-      </w:r>
-      <w:r>
-        <w:t>3</w:t>
-      </w:r>
-      <w:r>
-        <w:t xml:space="preserve"> “Thuê xe”</w:t>
-      </w:r>
-      <w:bookmarkEnd w:id="24"/>
+      <w:bookmarkStart w:id="25" w:name="_Toc85053685"/>
+      <w:r>
+        <w:t>Đặc tả use case UC003 “Thuê xe”</w:t>
+      </w:r>
+      <w:bookmarkEnd w:id="25"/>
     </w:p>
     <w:p>
       <w:pPr>
@@ -7191,25 +6177,7 @@
           <w:sz w:val="32"/>
           <w:szCs w:val="32"/>
         </w:rPr>
-        <w:t>Use Case “T</w:t>
-      </w:r>
-      <w:r>
-        <w:rPr>
-          <w:rFonts w:ascii="Arial" w:hAnsi="Arial" w:cs="Arial"/>
-          <w:b/>
-          <w:sz w:val="32"/>
-          <w:szCs w:val="32"/>
-        </w:rPr>
-        <w:t>huê xe</w:t>
-      </w:r>
-      <w:r>
-        <w:rPr>
-          <w:rFonts w:ascii="Arial" w:hAnsi="Arial" w:cs="Arial"/>
-          <w:b/>
-          <w:sz w:val="32"/>
-          <w:szCs w:val="32"/>
-        </w:rPr>
-        <w:t>”</w:t>
+        <w:t>Use Case “Thuê xe”</w:t>
       </w:r>
     </w:p>
     <w:p>
@@ -7513,13 +6481,7 @@
         <w:rPr>
           <w:rFonts w:ascii="Arial" w:hAnsi="Arial" w:cs="Arial"/>
         </w:rPr>
-        <w:t>Hệ thống hiển thị gi</w:t>
-      </w:r>
-      <w:r>
-        <w:rPr>
-          <w:rFonts w:ascii="Arial" w:hAnsi="Arial" w:cs="Arial"/>
-        </w:rPr>
-        <w:t>ao diện thuê xe</w:t>
+        <w:t>Hệ thống hiển thị giao diện thuê xe</w:t>
       </w:r>
     </w:p>
     <w:p>
@@ -7736,13 +6698,7 @@
         <w:rPr>
           <w:rFonts w:ascii="Arial" w:hAnsi="Arial" w:cs="Arial"/>
         </w:rPr>
-        <w:t xml:space="preserve">Hệ thống thông báo </w:t>
-      </w:r>
-      <w:r>
-        <w:rPr>
-          <w:rFonts w:ascii="Arial" w:hAnsi="Arial" w:cs="Arial"/>
-        </w:rPr>
-        <w:t>thuê xe thành công</w:t>
+        <w:t>Hệ thống thông báo thuê xe thành công</w:t>
       </w:r>
     </w:p>
     <w:p>
@@ -9662,23 +8618,11 @@
           <w:numId w:val="7"/>
         </w:numPr>
       </w:pPr>
-      <w:bookmarkStart w:id="25" w:name="_Toc85053686"/>
-      <w:r>
-        <w:t>Đ</w:t>
-      </w:r>
-      <w:r>
-        <w:t>ặ</w:t>
-      </w:r>
-      <w:r>
-        <w:t>c t</w:t>
-      </w:r>
-      <w:r>
-        <w:t>ả</w:t>
-      </w:r>
-      <w:r>
-        <w:t xml:space="preserve"> use case UC004 “Thanh toán”</w:t>
-      </w:r>
-      <w:bookmarkEnd w:id="25"/>
+      <w:bookmarkStart w:id="26" w:name="_Toc85053686"/>
+      <w:r>
+        <w:t>Đặc tả use case UC004 “Thanh toán”</w:t>
+      </w:r>
+      <w:bookmarkEnd w:id="26"/>
     </w:p>
     <w:p>
       <w:pPr>
@@ -10000,13 +8944,7 @@
         <w:rPr>
           <w:rFonts w:ascii="Arial" w:hAnsi="Arial" w:cs="Arial"/>
         </w:rPr>
-        <w:t>Khách hàng nhập số thẻ tín dụn</w:t>
-      </w:r>
-      <w:r>
-        <w:rPr>
-          <w:rFonts w:ascii="Arial" w:hAnsi="Arial" w:cs="Arial"/>
-        </w:rPr>
-        <w:t>g, thông tin thẻ</w:t>
+        <w:t>Khách hàng nhập số thẻ tín dụng, thông tin thẻ</w:t>
       </w:r>
     </w:p>
     <w:p>
@@ -10139,16 +9077,7 @@
           <w:sz w:val="26"/>
           <w:szCs w:val="26"/>
         </w:rPr>
-        <w:t xml:space="preserve">Luồng sự kiện thay </w:t>
-      </w:r>
-      <w:r>
-        <w:rPr>
-          <w:rFonts w:ascii="Arial" w:hAnsi="Arial" w:cs="Arial"/>
-          <w:b/>
-          <w:sz w:val="26"/>
-          <w:szCs w:val="26"/>
-        </w:rPr>
-        <w:t>thế</w:t>
+        <w:t>Luồng sự kiện thay thế</w:t>
       </w:r>
     </w:p>
     <w:p>
@@ -12198,8 +11127,6 @@
             </w:r>
           </w:p>
         </w:tc>
-        <w:bookmarkStart w:id="26" w:name="_GoBack"/>
-        <w:bookmarkEnd w:id="26"/>
       </w:tr>
       <w:tr>
         <w:trPr>
@@ -12797,25 +11724,7 @@
       </w:pPr>
       <w:bookmarkStart w:id="27" w:name="_Toc85053687"/>
       <w:r>
-        <w:t>Đ</w:t>
-      </w:r>
-      <w:r>
-        <w:t>ặ</w:t>
-      </w:r>
-      <w:r>
-        <w:t>c t</w:t>
-      </w:r>
-      <w:r>
-        <w:t>ả</w:t>
-      </w:r>
-      <w:r>
-        <w:t xml:space="preserve"> use case UC00</w:t>
-      </w:r>
-      <w:r>
-        <w:t>5</w:t>
-      </w:r>
-      <w:r>
-        <w:t xml:space="preserve"> “Xem thông tin xe đang thuê”</w:t>
+        <w:t>Đặc tả use case UC005 “Xem thông tin xe đang thuê”</w:t>
       </w:r>
       <w:bookmarkEnd w:id="27"/>
     </w:p>
@@ -14109,23 +13018,7 @@
                 <w:sz w:val="22"/>
                 <w:szCs w:val="22"/>
               </w:rPr>
-              <w:t>Thời thuê xe đ</w:t>
-            </w:r>
-            <w:r>
-              <w:rPr>
-                <w:rFonts w:ascii="Arial" w:hAnsi="Arial" w:cs="Arial"/>
-                <w:sz w:val="22"/>
-                <w:szCs w:val="22"/>
-              </w:rPr>
-              <w:t>ến</w:t>
-            </w:r>
-            <w:r>
-              <w:rPr>
-                <w:rFonts w:ascii="Arial" w:hAnsi="Arial" w:cs="Arial"/>
-                <w:sz w:val="22"/>
-                <w:szCs w:val="22"/>
-              </w:rPr>
-              <w:t xml:space="preserve"> hiện tại</w:t>
+              <w:t>Thời thuê xe đến hiện tại</w:t>
             </w:r>
           </w:p>
         </w:tc>
@@ -14657,43 +13550,7 @@
         <w:rPr>
           <w:i w:val="0"/>
         </w:rPr>
-        <w:t>Đ</w:t>
-      </w:r>
-      <w:r>
-        <w:rPr>
-          <w:i w:val="0"/>
-        </w:rPr>
-        <w:t>ặ</w:t>
-      </w:r>
-      <w:r>
-        <w:rPr>
-          <w:i w:val="0"/>
-        </w:rPr>
-        <w:t>c t</w:t>
-      </w:r>
-      <w:r>
-        <w:rPr>
-          <w:i w:val="0"/>
-        </w:rPr>
-        <w:t>ả</w:t>
-      </w:r>
-      <w:r>
-        <w:rPr>
-          <w:i w:val="0"/>
-        </w:rPr>
-        <w:t xml:space="preserve"> use case UC006 “Tr</w:t>
-      </w:r>
-      <w:r>
-        <w:rPr>
-          <w:i w:val="0"/>
-        </w:rPr>
-        <w:t>ả</w:t>
-      </w:r>
-      <w:r>
-        <w:rPr>
-          <w:i w:val="0"/>
-        </w:rPr>
-        <w:t xml:space="preserve"> xe”</w:t>
+        <w:t>Đặc tả use case UC006 “Trả xe”</w:t>
       </w:r>
       <w:bookmarkEnd w:id="28"/>
     </w:p>
@@ -15026,13 +13883,7 @@
         <w:rPr>
           <w:rFonts w:ascii="Arial" w:hAnsi="Arial" w:cs="Arial"/>
         </w:rPr>
-        <w:t>8. Hệ thống thực hiệ</w:t>
-      </w:r>
-      <w:r>
-        <w:rPr>
-          <w:rFonts w:ascii="Arial" w:hAnsi="Arial" w:cs="Arial"/>
-        </w:rPr>
-        <w:t>n thanh toán và lưu lại giao dịch</w:t>
+        <w:t>8. Hệ thống thực hiện thanh toán và lưu lại giao dịch</w:t>
       </w:r>
     </w:p>
     <w:p>
@@ -15389,39 +14240,7 @@
                 <w:sz w:val="20"/>
                 <w:szCs w:val="20"/>
               </w:rPr>
-              <w:t>T</w:t>
-            </w:r>
-            <w:r>
-              <w:rPr>
-                <w:rFonts w:ascii="Arial" w:eastAsia="Arial" w:hAnsi="Arial" w:cs="Arial"/>
-                <w:sz w:val="20"/>
-                <w:szCs w:val="20"/>
-              </w:rPr>
-              <w:t>ạ</w:t>
-            </w:r>
-            <w:r>
-              <w:rPr>
-                <w:rFonts w:ascii="Arial" w:eastAsia="Arial" w:hAnsi="Arial" w:cs="Arial"/>
-                <w:sz w:val="20"/>
-                <w:szCs w:val="20"/>
-              </w:rPr>
-              <w:t>i bư</w:t>
-            </w:r>
-            <w:r>
-              <w:rPr>
-                <w:rFonts w:ascii="Arial" w:eastAsia="Arial" w:hAnsi="Arial" w:cs="Arial"/>
-                <w:sz w:val="20"/>
-                <w:szCs w:val="20"/>
-              </w:rPr>
-              <w:t>ớ</w:t>
-            </w:r>
-            <w:r>
-              <w:rPr>
-                <w:rFonts w:ascii="Arial" w:eastAsia="Arial" w:hAnsi="Arial" w:cs="Arial"/>
-                <w:sz w:val="20"/>
-                <w:szCs w:val="20"/>
-              </w:rPr>
-              <w:t>c 7</w:t>
+              <w:t>Tại bước 7</w:t>
             </w:r>
           </w:p>
         </w:tc>
@@ -15456,71 +14275,7 @@
                 <w:sz w:val="19"/>
                 <w:szCs w:val="19"/>
               </w:rPr>
-              <w:t>N</w:t>
-            </w:r>
-            <w:r>
-              <w:rPr>
-                <w:rFonts w:ascii="Arial" w:eastAsia="Arial" w:hAnsi="Arial" w:cs="Arial"/>
-                <w:sz w:val="19"/>
-                <w:szCs w:val="19"/>
-              </w:rPr>
-              <w:t>ế</w:t>
-            </w:r>
-            <w:r>
-              <w:rPr>
-                <w:rFonts w:ascii="Arial" w:eastAsia="Arial" w:hAnsi="Arial" w:cs="Arial"/>
-                <w:sz w:val="19"/>
-                <w:szCs w:val="19"/>
-              </w:rPr>
-              <w:t>u ngư</w:t>
-            </w:r>
-            <w:r>
-              <w:rPr>
-                <w:rFonts w:ascii="Arial" w:eastAsia="Arial" w:hAnsi="Arial" w:cs="Arial"/>
-                <w:sz w:val="19"/>
-                <w:szCs w:val="19"/>
-              </w:rPr>
-              <w:t>ờ</w:t>
-            </w:r>
-            <w:r>
-              <w:rPr>
-                <w:rFonts w:ascii="Arial" w:eastAsia="Arial" w:hAnsi="Arial" w:cs="Arial"/>
-                <w:sz w:val="19"/>
-                <w:szCs w:val="19"/>
-              </w:rPr>
-              <w:t>i dùng không xác nh</w:t>
-            </w:r>
-            <w:r>
-              <w:rPr>
-                <w:rFonts w:ascii="Arial" w:eastAsia="Arial" w:hAnsi="Arial" w:cs="Arial"/>
-                <w:sz w:val="19"/>
-                <w:szCs w:val="19"/>
-              </w:rPr>
-              <w:t>ậ</w:t>
-            </w:r>
-            <w:r>
-              <w:rPr>
-                <w:rFonts w:ascii="Arial" w:eastAsia="Arial" w:hAnsi="Arial" w:cs="Arial"/>
-                <w:sz w:val="19"/>
-                <w:szCs w:val="19"/>
-              </w:rPr>
-              <w:t>n tr</w:t>
-            </w:r>
-            <w:r>
-              <w:rPr>
-                <w:rFonts w:ascii="Arial" w:eastAsia="Arial" w:hAnsi="Arial" w:cs="Arial"/>
-                <w:sz w:val="19"/>
-                <w:szCs w:val="19"/>
-              </w:rPr>
-              <w:t>ả</w:t>
-            </w:r>
-            <w:r>
-              <w:rPr>
-                <w:rFonts w:ascii="Arial" w:eastAsia="Arial" w:hAnsi="Arial" w:cs="Arial"/>
-                <w:sz w:val="19"/>
-                <w:szCs w:val="19"/>
-              </w:rPr>
-              <w:t xml:space="preserve"> xe</w:t>
+              <w:t>Nếu người dùng không xác nhận trả xe</w:t>
             </w:r>
           </w:p>
         </w:tc>
@@ -15616,23 +14371,7 @@
                 <w:sz w:val="20"/>
                 <w:szCs w:val="20"/>
               </w:rPr>
-              <w:t>use case k</w:t>
-            </w:r>
-            <w:r>
-              <w:rPr>
-                <w:rFonts w:ascii="Arial" w:eastAsia="Arial" w:hAnsi="Arial" w:cs="Arial"/>
-                <w:sz w:val="20"/>
-                <w:szCs w:val="20"/>
-              </w:rPr>
-              <w:t>ế</w:t>
-            </w:r>
-            <w:r>
-              <w:rPr>
-                <w:rFonts w:ascii="Arial" w:eastAsia="Arial" w:hAnsi="Arial" w:cs="Arial"/>
-                <w:sz w:val="20"/>
-                <w:szCs w:val="20"/>
-              </w:rPr>
-              <w:t>t thúc</w:t>
+              <w:t>use case kết thúc</w:t>
             </w:r>
           </w:p>
         </w:tc>
@@ -15891,13 +14630,7 @@
       <w:bookmarkStart w:id="30" w:name="_Toc85053689"/>
       <w:r>
         <w:lastRenderedPageBreak/>
-        <w:t>Các yêu c</w:t>
-      </w:r>
-      <w:r>
-        <w:t>ầ</w:t>
-      </w:r>
-      <w:r>
-        <w:t>u khác</w:t>
+        <w:t>Các yêu cầu khác</w:t>
       </w:r>
       <w:bookmarkEnd w:id="30"/>
     </w:p>
@@ -15926,13 +14659,7 @@
       </w:pPr>
       <w:bookmarkStart w:id="32" w:name="_Toc85053690"/>
       <w:r>
-        <w:t>Ch</w:t>
-      </w:r>
-      <w:r>
-        <w:t>ứ</w:t>
-      </w:r>
-      <w:r>
-        <w:t>c năng (Functionality)</w:t>
+        <w:t>Chức năng (Functionality)</w:t>
       </w:r>
       <w:bookmarkEnd w:id="32"/>
     </w:p>
@@ -15963,13 +14690,7 @@
         <w:rPr>
           <w:rFonts w:ascii="Arial" w:hAnsi="Arial" w:cs="Arial"/>
         </w:rPr>
-        <w:t>Trong các chuỗi sự kiện của các use case, tất cả các bước có thao tác với CSDL, nếu có lỗi trong quá trình kết nối hoặc thao tác, cần có thông báo lỗi tương ứng để tác nhân biết là lỗi liên</w:t>
-      </w:r>
-      <w:r>
-        <w:rPr>
-          <w:rFonts w:ascii="Arial" w:hAnsi="Arial" w:cs="Arial"/>
-        </w:rPr>
-        <w:t xml:space="preserve"> quan đến CSDL chứ không liên quan tới lỗi của người dùng</w:t>
+        <w:t>Trong các chuỗi sự kiện của các use case, tất cả các bước có thao tác với CSDL, nếu có lỗi trong quá trình kết nối hoặc thao tác, cần có thông báo lỗi tương ứng để tác nhân biết là lỗi liên quan đến CSDL chứ không liên quan tới lỗi của người dùng</w:t>
       </w:r>
     </w:p>
     <w:p>
@@ -16086,13 +14807,7 @@
       </w:pPr>
       <w:bookmarkStart w:id="34" w:name="_Toc85053691"/>
       <w:r>
-        <w:t>Tính d</w:t>
-      </w:r>
-      <w:r>
-        <w:t>ễ</w:t>
-      </w:r>
-      <w:r>
-        <w:t xml:space="preserve"> dùng (Usability)</w:t>
+        <w:t>Tính dễ dùng (Usability)</w:t>
       </w:r>
       <w:bookmarkEnd w:id="34"/>
     </w:p>
@@ -16121,13 +14836,7 @@
       </w:pPr>
       <w:bookmarkStart w:id="36" w:name="_Toc85053692"/>
       <w:r>
-        <w:t>Các yêu c</w:t>
-      </w:r>
-      <w:r>
-        <w:t>ầ</w:t>
-      </w:r>
-      <w:r>
-        <w:t>u khác</w:t>
+        <w:t>Các yêu cầu khác</w:t>
       </w:r>
       <w:bookmarkEnd w:id="36"/>
     </w:p>
@@ -16141,13 +14850,7 @@
         <w:rPr>
           <w:rFonts w:ascii="Arial" w:hAnsi="Arial" w:cs="Arial"/>
         </w:rPr>
-        <w:t>&lt;Mô tả các yêu cầu khác tại đây, trên mục này có thể th</w:t>
-      </w:r>
-      <w:r>
-        <w:rPr>
-          <w:rFonts w:ascii="Arial" w:hAnsi="Arial" w:cs="Arial"/>
-        </w:rPr>
-        <w:t>êm các đặc tính chất lượng khác như Hiệu năng – Efficiency/Performance, Tính tin cậy – Reliability, Tính dễ bảo trì – Maintainability, Tính khả chuyển – Portability&gt;</w:t>
+        <w:t>&lt;Mô tả các yêu cầu khác tại đây, trên mục này có thể thêm các đặc tính chất lượng khác như Hiệu năng – Efficiency/Performance, Tính tin cậy – Reliability, Tính dễ bảo trì – Maintainability, Tính khả chuyển – Portability&gt;</w:t>
       </w:r>
     </w:p>
     <w:sectPr>
@@ -16285,7 +14988,7 @@
         <w:noProof/>
         <w:color w:val="000000"/>
       </w:rPr>
-      <w:t>16</w:t>
+      <w:t>7</w:t>
     </w:r>
     <w:r>
       <w:rPr>
@@ -17797,7 +16500,7 @@
   <w:abstractNum w:abstractNumId="13" w15:restartNumberingAfterBreak="0">
     <w:nsid w:val="678C45B2"/>
     <w:multiLevelType w:val="multilevel"/>
-    <w:tmpl w:val="04B884E0"/>
+    <w:tmpl w:val="F844D980"/>
     <w:lvl w:ilvl="0">
       <w:start w:val="1"/>
       <w:numFmt w:val="decimal"/>
@@ -17807,6 +16510,7 @@
         <w:ind w:left="720" w:hanging="360"/>
       </w:pPr>
       <w:rPr>
+        <w:b w:val="0"/>
         <w:u w:val="none"/>
       </w:rPr>
     </w:lvl>
@@ -19223,7 +17927,7 @@
 </file>
 
 <file path=customXml/itemProps1.xml><?xml version="1.0" encoding="utf-8"?>
-<ds:datastoreItem xmlns:ds="http://schemas.openxmlformats.org/officeDocument/2006/customXml" ds:itemID="{FCB3A9FE-0EB7-41E7-861D-6FF136AA7BF6}">
+<ds:datastoreItem xmlns:ds="http://schemas.openxmlformats.org/officeDocument/2006/customXml" ds:itemID="{9B41B0F1-CFF9-471A-930D-6139FCF45D53}">
   <ds:schemaRefs>
     <ds:schemaRef ds:uri="http://schemas.openxmlformats.org/officeDocument/2006/bibliography"/>
   </ds:schemaRefs>

</xml_diff>